<commit_message>
Other way of validate data
</commit_message>
<xml_diff>
--- a/Bugs en el sistema.docx
+++ b/Bugs en el sistema.docx
@@ -56,6 +56,7 @@
       </w:pPr>
       <w:r>
         <w:rPr>
+          <w:noProof/>
           <w:lang w:val="en-US"/>
         </w:rPr>
         <w:drawing>
@@ -98,9 +99,20 @@
     <w:p>
       <w:pPr>
         <w:rPr>
+          <w:b/>
+          <w:bCs/>
           <w:lang w:val="en-US"/>
         </w:rPr>
       </w:pPr>
+      <w:r>
+        <w:rPr>
+          <w:b/>
+          <w:bCs/>
+          <w:highlight w:val="green"/>
+          <w:lang w:val="en-US"/>
+        </w:rPr>
+        <w:t>It will be fixed with a transaction in the controller.</w:t>
+      </w:r>
     </w:p>
     <w:sectPr>
       <w:pgSz w:w="12240" w:h="15840"/>

</xml_diff>